<commit_message>
Finished problems 1 and 2
</commit_message>
<xml_diff>
--- a/Homework2/CS 455 - Module 2 - GA homework.docx
+++ b/Homework2/CS 455 - Module 2 - GA homework.docx
@@ -144,14 +144,7 @@
           <w:b/>
           <w:sz w:val="28"/>
         </w:rPr>
-        <w:t xml:space="preserve">Problem #1: </w:t>
-      </w:r>
-      <w:r>
-        <w:rPr>
-          <w:b/>
-          <w:sz w:val="28"/>
-        </w:rPr>
-        <w:t>Map coloring problem – Given the following map</w:t>
+        <w:t>Problem #1: Map coloring problem – Given the following map</w:t>
       </w:r>
       <w:r>
         <w:rPr>
@@ -271,15 +264,7 @@
               <w:ind w:left="0"/>
             </w:pPr>
             <w:r>
-              <w:t xml:space="preserve">                01|10|10|</w:t>
-            </w:r>
-            <w:proofErr w:type="gramStart"/>
-            <w:r>
-              <w:t>00  {</w:t>
-            </w:r>
-            <w:proofErr w:type="gramEnd"/>
-            <w:r>
-              <w:t xml:space="preserve">r1=white,r2= blue, r3=blue, </w:t>
+              <w:t xml:space="preserve">                01|10|10|00  {r1=white,r2= blue, r3=blue, </w:t>
             </w:r>
           </w:p>
           <w:p>
@@ -304,6 +289,7 @@
             <w:r>
               <w:rPr>
                 <w:rFonts w:cs="Times New Roman"/>
+                <w:noProof/>
                 <w:lang w:bidi="en-US"/>
               </w:rPr>
               <w:object w:dxaOrig="4375" w:dyaOrig="2935" w14:anchorId="42513E47">
@@ -326,10 +312,10 @@
                   <v:path o:extrusionok="f" gradientshapeok="t" o:connecttype="rect"/>
                   <o:lock v:ext="edit" aspectratio="t"/>
                 </v:shapetype>
-                <v:shape id="_x0000_i1047" type="#_x0000_t75" style="width:153pt;height:102.6pt" o:ole="">
+                <v:shape id="_x0000_i1025" type="#_x0000_t75" alt="" style="width:153.35pt;height:102.85pt;mso-width-percent:0;mso-height-percent:0;mso-width-percent:0;mso-height-percent:0" o:ole="">
                   <v:imagedata r:id="rId5" o:title=""/>
                 </v:shape>
-                <o:OLEObject Type="Embed" ProgID="Visio.Drawing.11" ShapeID="_x0000_i1047" DrawAspect="Content" ObjectID="_1611063486" r:id="rId6"/>
+                <o:OLEObject Type="Embed" ProgID="Visio.Drawing.11" ShapeID="_x0000_i1025" DrawAspect="Content" ObjectID="_1611568965" r:id="rId6"/>
               </w:object>
             </w:r>
           </w:p>
@@ -402,15 +388,7 @@
       </w:r>
       <w:r>
         <w:tab/>
-        <w:t xml:space="preserve">e.g. </w:t>
-      </w:r>
-      <w:proofErr w:type="gramStart"/>
-      <w:r>
-        <w:t>fitness(</w:t>
-      </w:r>
-      <w:proofErr w:type="gramEnd"/>
-      <w:r>
-        <w:t>01101011) = 2+2+2+2 = 8</w:t>
+        <w:t>e.g. fitness(01101011) = 2+2+2+2 = 8</w:t>
       </w:r>
     </w:p>
     <w:p/>
@@ -431,13 +409,17 @@
         </w:numPr>
         <w:spacing w:after="200" w:line="276" w:lineRule="auto"/>
       </w:pPr>
-      <w:proofErr w:type="gramStart"/>
-      <w:r>
-        <w:t>fitness(</w:t>
-      </w:r>
-      <w:proofErr w:type="gramEnd"/>
-      <w:r>
-        <w:t>11011011) = ___________________</w:t>
+      <w:r>
+        <w:t>fitness(11011011) = _________</w:t>
+      </w:r>
+      <w:r>
+        <w:rPr>
+          <w:u w:val="single"/>
+        </w:rPr>
+        <w:t>8</w:t>
+      </w:r>
+      <w:r>
+        <w:t>_________</w:t>
       </w:r>
     </w:p>
     <w:p>
@@ -455,13 +437,17 @@
         </w:numPr>
         <w:spacing w:after="200" w:line="276" w:lineRule="auto"/>
       </w:pPr>
-      <w:proofErr w:type="gramStart"/>
-      <w:r>
-        <w:t>fitness(</w:t>
-      </w:r>
-      <w:proofErr w:type="gramEnd"/>
-      <w:r>
-        <w:t>00010011) = ___________________</w:t>
+      <w:r>
+        <w:t>fitness(00010011) = _________</w:t>
+      </w:r>
+      <w:r>
+        <w:rPr>
+          <w:u w:val="single"/>
+        </w:rPr>
+        <w:t>6</w:t>
+      </w:r>
+      <w:r>
+        <w:t>_________</w:t>
       </w:r>
     </w:p>
     <w:p>
@@ -479,13 +465,17 @@
         </w:numPr>
         <w:spacing w:after="200" w:line="276" w:lineRule="auto"/>
       </w:pPr>
-      <w:proofErr w:type="gramStart"/>
-      <w:r>
-        <w:t>fitness(</w:t>
-      </w:r>
-      <w:proofErr w:type="gramEnd"/>
-      <w:r>
-        <w:t>11111110) = ___________________</w:t>
+      <w:r>
+        <w:t>fitness(11111110) = _________</w:t>
+      </w:r>
+      <w:r>
+        <w:rPr>
+          <w:u w:val="single"/>
+        </w:rPr>
+        <w:t>4</w:t>
+      </w:r>
+      <w:r>
+        <w:t>_________</w:t>
       </w:r>
     </w:p>
     <w:p>
@@ -503,13 +493,17 @@
         </w:numPr>
         <w:spacing w:after="200" w:line="276" w:lineRule="auto"/>
       </w:pPr>
-      <w:proofErr w:type="gramStart"/>
-      <w:r>
-        <w:t>fitness(</w:t>
-      </w:r>
-      <w:proofErr w:type="gramEnd"/>
-      <w:r>
-        <w:t>01111010) = ___________________</w:t>
+      <w:r>
+        <w:t>fitness(01111010) = _________</w:t>
+      </w:r>
+      <w:r>
+        <w:rPr>
+          <w:u w:val="single"/>
+        </w:rPr>
+        <w:t>6</w:t>
+      </w:r>
+      <w:r>
+        <w:t>_________</w:t>
       </w:r>
     </w:p>
     <w:p>
@@ -529,24 +523,17 @@
       <w:r>
         <w:t xml:space="preserve">perform </w:t>
       </w:r>
-      <w:proofErr w:type="spellStart"/>
-      <w:proofErr w:type="gramStart"/>
       <w:r>
         <w:t>crossover</w:t>
       </w:r>
       <w:r>
-        <w:t>on</w:t>
-      </w:r>
-      <w:proofErr w:type="spellEnd"/>
-      <w:r>
         <w:t xml:space="preserve"> </w:t>
       </w:r>
       <w:r>
-        <w:t xml:space="preserve"> the</w:t>
-      </w:r>
-      <w:proofErr w:type="gramEnd"/>
-      <w:r>
-        <w:t xml:space="preserve"> two fittest chromosomes </w:t>
+        <w:t xml:space="preserve">on </w:t>
+      </w:r>
+      <w:r>
+        <w:t xml:space="preserve"> the two fittest chromosomes </w:t>
       </w:r>
       <w:r>
         <w:rPr>
@@ -578,7 +565,16 @@
         <w:ind w:left="720"/>
       </w:pPr>
       <w:r>
-        <w:t>Chromosome 1: _______________________________________</w:t>
+        <w:t>Chromosome 1: _________________</w:t>
+      </w:r>
+      <w:r>
+        <w:rPr>
+          <w:color w:val="FF0000"/>
+        </w:rPr>
+        <w:t>11011011</w:t>
+      </w:r>
+      <w:r>
+        <w:t>______________________</w:t>
       </w:r>
     </w:p>
     <w:p>
@@ -591,7 +587,16 @@
         <w:ind w:left="720"/>
       </w:pPr>
       <w:r>
-        <w:t>Chromosome 2: _______________________________________</w:t>
+        <w:t>Chromosome 2: _________________</w:t>
+      </w:r>
+      <w:r>
+        <w:rPr>
+          <w:color w:val="00B050"/>
+        </w:rPr>
+        <w:t>00010011</w:t>
+      </w:r>
+      <w:r>
+        <w:t>___________________</w:t>
       </w:r>
     </w:p>
     <w:p>
@@ -604,7 +609,23 @@
         <w:ind w:left="720"/>
       </w:pPr>
       <w:r>
-        <w:t>New Chromosome1: ____________________________________</w:t>
+        <w:t>New Chromosome1: _____________</w:t>
+      </w:r>
+      <w:r>
+        <w:rPr>
+          <w:color w:val="FF0000"/>
+        </w:rPr>
+        <w:t>11011</w:t>
+      </w:r>
+      <w:r>
+        <w:rPr>
+          <w:b/>
+          <w:color w:val="00B050"/>
+        </w:rPr>
+        <w:t>011</w:t>
+      </w:r>
+      <w:r>
+        <w:t>_______________________</w:t>
       </w:r>
     </w:p>
     <w:p>
@@ -617,7 +638,23 @@
         <w:ind w:left="720"/>
       </w:pPr>
       <w:r>
-        <w:t>New Chromosome2: ____________________________________</w:t>
+        <w:t>New Chromosome2: _____________</w:t>
+      </w:r>
+      <w:r>
+        <w:rPr>
+          <w:color w:val="00B050"/>
+        </w:rPr>
+        <w:t>00010</w:t>
+      </w:r>
+      <w:r>
+        <w:rPr>
+          <w:b/>
+          <w:color w:val="FF0000"/>
+        </w:rPr>
+        <w:t>011</w:t>
+      </w:r>
+      <w:r>
+        <w:t>_______________________</w:t>
       </w:r>
     </w:p>
     <w:p>
@@ -629,13 +666,17 @@
       <w:pPr>
         <w:ind w:left="720"/>
       </w:pPr>
-      <w:proofErr w:type="gramStart"/>
-      <w:r>
-        <w:t>Fitness(</w:t>
-      </w:r>
-      <w:proofErr w:type="gramEnd"/>
-      <w:r>
-        <w:t>new chromosome1) = _____________________________</w:t>
+      <w:r>
+        <w:t>Fitness(new chromosome1) = ________</w:t>
+      </w:r>
+      <w:r>
+        <w:rPr>
+          <w:u w:val="single"/>
+        </w:rPr>
+        <w:t>8</w:t>
+      </w:r>
+      <w:r>
+        <w:t>__________________</w:t>
       </w:r>
     </w:p>
     <w:p>
@@ -647,13 +688,17 @@
       <w:pPr>
         <w:ind w:left="720"/>
       </w:pPr>
-      <w:proofErr w:type="gramStart"/>
-      <w:r>
-        <w:t>Fitness(</w:t>
-      </w:r>
-      <w:proofErr w:type="gramEnd"/>
-      <w:r>
-        <w:t>new chromosome2) = _____________________________</w:t>
+      <w:r>
+        <w:t>Fitness(new chromosome2) = _________</w:t>
+      </w:r>
+      <w:r>
+        <w:rPr>
+          <w:u w:val="single"/>
+        </w:rPr>
+        <w:t>6</w:t>
+      </w:r>
+      <w:r>
+        <w:t>____________________</w:t>
       </w:r>
     </w:p>
     <w:p>
@@ -666,15 +711,13 @@
         <w:spacing w:after="0" w:line="276" w:lineRule="auto"/>
       </w:pPr>
       <w:r>
-        <w:t xml:space="preserve">Mutate the </w:t>
-      </w:r>
-      <w:proofErr w:type="gramStart"/>
-      <w:r>
-        <w:t>chromosome‘</w:t>
-      </w:r>
-      <w:proofErr w:type="gramEnd"/>
-      <w:r>
-        <w:t>s 01100011 the 5</w:t>
+        <w:t>Mutate the chromosome</w:t>
+      </w:r>
+      <w:r>
+        <w:t>’s</w:t>
+      </w:r>
+      <w:r>
+        <w:t xml:space="preserve"> 01100011 5</w:t>
       </w:r>
       <w:r>
         <w:rPr>
@@ -703,7 +746,19 @@
         <w:ind w:firstLine="720"/>
       </w:pPr>
       <w:r>
-        <w:t>New Chromosome: ____________________________________</w:t>
+        <w:t>New Chromosome: _______________</w:t>
+      </w:r>
+      <w:r>
+        <w:t>01100</w:t>
+      </w:r>
+      <w:r>
+        <w:t>1</w:t>
+      </w:r>
+      <w:r>
+        <w:t>11</w:t>
+      </w:r>
+      <w:r>
+        <w:t>_____________________</w:t>
       </w:r>
     </w:p>
     <w:p>
@@ -715,13 +770,14 @@
       <w:pPr>
         <w:ind w:firstLine="720"/>
       </w:pPr>
-      <w:proofErr w:type="gramStart"/>
-      <w:r>
-        <w:t>Fitness(</w:t>
-      </w:r>
-      <w:proofErr w:type="gramEnd"/>
-      <w:r>
-        <w:t>new chromosome) = _____________________________</w:t>
+      <w:r>
+        <w:t>Fitness(new chromosome) = __________</w:t>
+      </w:r>
+      <w:r>
+        <w:t>6</w:t>
+      </w:r>
+      <w:r>
+        <w:t>___________________</w:t>
       </w:r>
     </w:p>
     <w:p>
@@ -744,21 +800,7 @@
           <w:b/>
           <w:sz w:val="28"/>
         </w:rPr>
-        <w:t xml:space="preserve">Problem #2: </w:t>
-      </w:r>
-      <w:r>
-        <w:rPr>
-          <w:b/>
-          <w:sz w:val="28"/>
-        </w:rPr>
-        <w:t xml:space="preserve">Local Search and Evolutionary Computing </w:t>
-      </w:r>
-      <w:r>
-        <w:rPr>
-          <w:b/>
-          <w:sz w:val="28"/>
-        </w:rPr>
-        <w:t>[10 points]</w:t>
+        <w:t>Problem #2: Local Search and Evolutionary Computing [10 points]</w:t>
       </w:r>
     </w:p>
     <w:p>
@@ -796,27 +838,26 @@
     <w:p>
       <w:pPr>
         <w:pStyle w:val="ListParagraph"/>
-      </w:pPr>
+        <w:numPr>
+          <w:ilvl w:val="0"/>
+          <w:numId w:val="23"/>
+        </w:numPr>
+      </w:pPr>
+      <w:r>
+        <w:t>Mutation causes the search to randomly explore new regions</w:t>
+      </w:r>
     </w:p>
     <w:p>
       <w:pPr>
         <w:pStyle w:val="ListParagraph"/>
-      </w:pPr>
-    </w:p>
-    <w:p>
-      <w:pPr>
-        <w:pStyle w:val="ListParagraph"/>
-      </w:pPr>
-    </w:p>
-    <w:p>
-      <w:pPr>
-        <w:pStyle w:val="ListParagraph"/>
-      </w:pPr>
-    </w:p>
-    <w:p>
-      <w:pPr>
-        <w:spacing w:line="259" w:lineRule="auto"/>
-      </w:pPr>
+        <w:numPr>
+          <w:ilvl w:val="0"/>
+          <w:numId w:val="23"/>
+        </w:numPr>
+      </w:pPr>
+      <w:r>
+        <w:t>Change where in the chromosome that crossover occurs to help change the system to grow in a different way</w:t>
+      </w:r>
       <w:r>
         <w:br w:type="page"/>
       </w:r>
@@ -855,6 +896,9 @@
       <w:pPr>
         <w:pStyle w:val="ListParagraph"/>
       </w:pPr>
+      <w:r>
+        <w:t>It helps prevent the GA from getting stuck in local maxima or optima and it helps the GA explore new areas/solution paths.</w:t>
+      </w:r>
     </w:p>
     <w:p>
       <w:pPr>
@@ -890,21 +934,22 @@
         <w:t xml:space="preserve">[1 point] </w:t>
       </w:r>
       <w:r>
-        <w:t xml:space="preserve">[True or </w:t>
-      </w:r>
-      <w:proofErr w:type="gramStart"/>
-      <w:r>
-        <w:t>False]  Each</w:t>
-      </w:r>
-      <w:proofErr w:type="gramEnd"/>
-      <w:r>
-        <w:t xml:space="preserve"> pair of chromosomes selected as parents must crossover.</w:t>
+        <w:t>[True or False]  Each pair of chromosomes selected as parents must crossover.</w:t>
       </w:r>
     </w:p>
     <w:p>
       <w:pPr>
         <w:pStyle w:val="ListParagraph"/>
-      </w:pPr>
+        <w:rPr>
+          <w:b/>
+        </w:rPr>
+      </w:pPr>
+      <w:r>
+        <w:rPr>
+          <w:b/>
+        </w:rPr>
+        <w:t>False</w:t>
+      </w:r>
     </w:p>
     <w:p>
       <w:pPr>
@@ -925,15 +970,22 @@
         <w:t xml:space="preserve">[1 point] </w:t>
       </w:r>
       <w:r>
-        <w:t xml:space="preserve">[True or </w:t>
-      </w:r>
-      <w:proofErr w:type="gramStart"/>
-      <w:r>
-        <w:t>False]  Mutation</w:t>
-      </w:r>
-      <w:proofErr w:type="gramEnd"/>
-      <w:r>
-        <w:t xml:space="preserve"> probability should be kept significantly lower than crossover probability</w:t>
+        <w:t>[True or False]  Mutation probability should be kept significantly lower than crossover probability</w:t>
+      </w:r>
+    </w:p>
+    <w:p>
+      <w:pPr>
+        <w:pStyle w:val="ListParagraph"/>
+        <w:spacing w:after="200" w:line="276" w:lineRule="auto"/>
+        <w:rPr>
+          <w:b/>
+        </w:rPr>
+      </w:pPr>
+      <w:r>
+        <w:rPr>
+          <w:b/>
+        </w:rPr>
+        <w:t>True</w:t>
       </w:r>
     </w:p>
     <w:p>
@@ -1134,6 +1186,8 @@
       <w:r>
         <w:t>.  The goal is to maximize the value of items stored within the knapsack such that the total weight of its contents does not exceed W.</w:t>
       </w:r>
+      <w:bookmarkStart w:id="0" w:name="_GoBack"/>
+      <w:bookmarkEnd w:id="0"/>
     </w:p>
     <w:p>
       <w:pPr>
@@ -1417,31 +1471,7 @@
           <w:rPr>
             <w:rFonts w:ascii="Cambria Math" w:hAnsi="Cambria Math"/>
           </w:rPr>
-          <m:t>∈</m:t>
-        </m:r>
-        <m:r>
-          <w:rPr>
-            <w:rFonts w:ascii="Cambria Math" w:hAnsi="Cambria Math"/>
-          </w:rPr>
-          <m:t>{</m:t>
-        </m:r>
-        <m:r>
-          <w:rPr>
-            <w:rFonts w:ascii="Cambria Math" w:hAnsi="Cambria Math"/>
-          </w:rPr>
-          <m:t>0,1</m:t>
-        </m:r>
-        <m:r>
-          <w:rPr>
-            <w:rFonts w:ascii="Cambria Math" w:hAnsi="Cambria Math"/>
-          </w:rPr>
-          <m:t>}</m:t>
-        </m:r>
-        <m:r>
-          <w:rPr>
-            <w:rFonts w:ascii="Cambria Math" w:hAnsi="Cambria Math"/>
-          </w:rPr>
-          <m:t xml:space="preserve">      </m:t>
+          <m:t xml:space="preserve">∈{0,1}      </m:t>
         </m:r>
         <m:r>
           <m:rPr>
@@ -1456,31 +1486,7 @@
           <w:rPr>
             <w:rFonts w:ascii="Cambria Math" w:hAnsi="Cambria Math"/>
           </w:rPr>
-          <m:t>j</m:t>
-        </m:r>
-        <m:r>
-          <w:rPr>
-            <w:rFonts w:ascii="Cambria Math" w:hAnsi="Cambria Math"/>
-          </w:rPr>
-          <m:t>∈</m:t>
-        </m:r>
-        <m:r>
-          <w:rPr>
-            <w:rFonts w:ascii="Cambria Math" w:hAnsi="Cambria Math"/>
-          </w:rPr>
-          <m:t>{1,</m:t>
-        </m:r>
-        <m:r>
-          <w:rPr>
-            <w:rFonts w:ascii="Cambria Math" w:hAnsi="Cambria Math"/>
-          </w:rPr>
-          <m:t xml:space="preserve"> ..</m:t>
-        </m:r>
-        <m:r>
-          <w:rPr>
-            <w:rFonts w:ascii="Cambria Math" w:hAnsi="Cambria Math"/>
-          </w:rPr>
-          <m:t>,n</m:t>
+          <m:t>j∈{1, ..,n</m:t>
         </m:r>
       </m:oMath>
       <w:r>
@@ -1570,13 +1576,7 @@
               <w:rPr>
                 <w:rFonts w:ascii="Cambria Math" w:hAnsi="Cambria Math"/>
               </w:rPr>
-              <m:t>i</m:t>
-            </m:r>
-            <m:r>
-              <w:rPr>
-                <w:rFonts w:ascii="Cambria Math" w:hAnsi="Cambria Math"/>
-              </w:rPr>
-              <m:t>=1</m:t>
+              <m:t>i=1</m:t>
             </m:r>
           </m:sub>
           <m:sup>
@@ -1670,13 +1670,7 @@
                       <w:rPr>
                         <w:rFonts w:ascii="Cambria Math" w:hAnsi="Cambria Math"/>
                       </w:rPr>
-                      <m:t>i,</m:t>
-                    </m:r>
-                    <m:r>
-                      <w:rPr>
-                        <w:rFonts w:ascii="Cambria Math" w:hAnsi="Cambria Math"/>
-                      </w:rPr>
-                      <m:t>j</m:t>
+                      <m:t>i,j</m:t>
                     </m:r>
                   </m:sub>
                 </m:sSub>
@@ -1798,13 +1792,7 @@
                   <w:rPr>
                     <w:rFonts w:ascii="Cambria Math" w:hAnsi="Cambria Math"/>
                   </w:rPr>
-                  <m:t>i,</m:t>
-                </m:r>
-                <m:r>
-                  <w:rPr>
-                    <w:rFonts w:ascii="Cambria Math" w:hAnsi="Cambria Math"/>
-                  </w:rPr>
-                  <m:t>j</m:t>
+                  <m:t>i,j</m:t>
                 </m:r>
               </m:sub>
             </m:sSub>
@@ -1855,13 +1843,7 @@
               <w:rPr>
                 <w:rFonts w:ascii="Cambria Math" w:hAnsi="Cambria Math"/>
               </w:rPr>
-              <m:t>i</m:t>
-            </m:r>
-            <m:r>
-              <w:rPr>
-                <w:rFonts w:ascii="Cambria Math" w:hAnsi="Cambria Math"/>
-              </w:rPr>
-              <m:t>=1</m:t>
+              <m:t>i=1</m:t>
             </m:r>
           </m:sub>
           <m:sup>
@@ -1895,13 +1877,7 @@
                   <w:rPr>
                     <w:rFonts w:ascii="Cambria Math" w:hAnsi="Cambria Math"/>
                   </w:rPr>
-                  <m:t>i,</m:t>
-                </m:r>
-                <m:r>
-                  <w:rPr>
-                    <w:rFonts w:ascii="Cambria Math" w:hAnsi="Cambria Math"/>
-                  </w:rPr>
-                  <m:t>j</m:t>
+                  <m:t>i,j</m:t>
                 </m:r>
               </m:sub>
             </m:sSub>
@@ -1911,19 +1887,7 @@
           <w:rPr>
             <w:rFonts w:ascii="Cambria Math" w:hAnsi="Cambria Math"/>
           </w:rPr>
-          <m:t xml:space="preserve"> ≤ 1, </m:t>
-        </m:r>
-        <m:r>
-          <w:rPr>
-            <w:rFonts w:ascii="Cambria Math" w:hAnsi="Cambria Math"/>
-          </w:rPr>
-          <m:t xml:space="preserve">for all 1≤ i ≤ </m:t>
-        </m:r>
-        <m:r>
-          <w:rPr>
-            <w:rFonts w:ascii="Cambria Math" w:hAnsi="Cambria Math"/>
-          </w:rPr>
-          <m:t>n</m:t>
+          <m:t xml:space="preserve"> ≤ 1, for all 1≤ i ≤ n</m:t>
         </m:r>
       </m:oMath>
       <w:r>
@@ -1970,13 +1934,7 @@
               <w:rPr>
                 <w:rFonts w:ascii="Cambria Math" w:hAnsi="Cambria Math"/>
               </w:rPr>
-              <m:t>i,</m:t>
-            </m:r>
-            <m:r>
-              <w:rPr>
-                <w:rFonts w:ascii="Cambria Math" w:hAnsi="Cambria Math"/>
-              </w:rPr>
-              <m:t>j</m:t>
+              <m:t>i,j</m:t>
             </m:r>
           </m:sub>
         </m:sSub>
@@ -1984,31 +1942,7 @@
           <w:rPr>
             <w:rFonts w:ascii="Cambria Math" w:hAnsi="Cambria Math"/>
           </w:rPr>
-          <m:t>∈</m:t>
-        </m:r>
-        <m:r>
-          <w:rPr>
-            <w:rFonts w:ascii="Cambria Math" w:hAnsi="Cambria Math"/>
-          </w:rPr>
-          <m:t>{</m:t>
-        </m:r>
-        <m:r>
-          <w:rPr>
-            <w:rFonts w:ascii="Cambria Math" w:hAnsi="Cambria Math"/>
-          </w:rPr>
-          <m:t>0,1</m:t>
-        </m:r>
-        <m:r>
-          <w:rPr>
-            <w:rFonts w:ascii="Cambria Math" w:hAnsi="Cambria Math"/>
-          </w:rPr>
-          <m:t>}</m:t>
-        </m:r>
-        <m:r>
-          <w:rPr>
-            <w:rFonts w:ascii="Cambria Math" w:hAnsi="Cambria Math"/>
-          </w:rPr>
-          <m:t xml:space="preserve">      </m:t>
+          <m:t xml:space="preserve">∈{0,1}      </m:t>
         </m:r>
         <m:r>
           <m:rPr>
@@ -2023,25 +1957,7 @@
           <w:rPr>
             <w:rFonts w:ascii="Cambria Math" w:hAnsi="Cambria Math"/>
           </w:rPr>
-          <m:t>j∈{1,</m:t>
-        </m:r>
-        <m:r>
-          <w:rPr>
-            <w:rFonts w:ascii="Cambria Math" w:hAnsi="Cambria Math"/>
-          </w:rPr>
-          <m:t>..</m:t>
-        </m:r>
-        <m:r>
-          <w:rPr>
-            <w:rFonts w:ascii="Cambria Math" w:hAnsi="Cambria Math"/>
-          </w:rPr>
-          <m:t>,</m:t>
-        </m:r>
-        <m:r>
-          <w:rPr>
-            <w:rFonts w:ascii="Cambria Math" w:hAnsi="Cambria Math"/>
-          </w:rPr>
-          <m:t>k</m:t>
+          <m:t>j∈{1,..,k</m:t>
         </m:r>
       </m:oMath>
       <w:r>
@@ -2061,13 +1977,7 @@
           <w:rPr>
             <w:rFonts w:ascii="Cambria Math" w:hAnsi="Cambria Math"/>
           </w:rPr>
-          <m:t>j∈{1,..,</m:t>
-        </m:r>
-        <m:r>
-          <w:rPr>
-            <w:rFonts w:ascii="Cambria Math" w:hAnsi="Cambria Math"/>
-          </w:rPr>
-          <m:t>n</m:t>
+          <m:t>j∈{1,..,n</m:t>
         </m:r>
       </m:oMath>
       <w:r>
@@ -2395,21 +2305,21 @@
         <w:spacing w:after="200" w:line="276" w:lineRule="auto"/>
       </w:pPr>
       <w:r>
+        <w:t>Final fitness of the knapsack state.</w:t>
+      </w:r>
+    </w:p>
+    <w:p>
+      <w:pPr>
+        <w:spacing w:after="200" w:line="276" w:lineRule="auto"/>
+        <w:rPr>
+          <w:b/>
+        </w:rPr>
+      </w:pPr>
+      <w:r>
+        <w:rPr>
+          <w:b/>
+        </w:rPr>
         <w:lastRenderedPageBreak/>
-        <w:t>Final fitness of the knapsack state.</w:t>
-      </w:r>
-    </w:p>
-    <w:p>
-      <w:pPr>
-        <w:spacing w:after="200" w:line="276" w:lineRule="auto"/>
-        <w:rPr>
-          <w:b/>
-        </w:rPr>
-      </w:pPr>
-      <w:r>
-        <w:rPr>
-          <w:b/>
-        </w:rPr>
         <w:t>Task 4: Submit.</w:t>
       </w:r>
     </w:p>
@@ -2425,8 +2335,6 @@
       <w:r>
         <w:t>the</w:t>
       </w:r>
-      <w:bookmarkStart w:id="0" w:name="_GoBack"/>
-      <w:bookmarkEnd w:id="0"/>
       <w:r>
         <w:t xml:space="preserve"> .zip file.  You can submit as a .</w:t>
       </w:r>
@@ -2436,18 +2344,13 @@
       </w:r>
       <w:proofErr w:type="spellEnd"/>
       <w:r>
-        <w:t xml:space="preserve"> python script or </w:t>
-      </w:r>
-      <w:proofErr w:type="gramStart"/>
-      <w:r>
-        <w:t>a .</w:t>
+        <w:t xml:space="preserve"> python script or a .</w:t>
       </w:r>
       <w:proofErr w:type="spellStart"/>
       <w:r>
         <w:t>ipyn</w:t>
       </w:r>
       <w:proofErr w:type="spellEnd"/>
-      <w:proofErr w:type="gramEnd"/>
       <w:r>
         <w:t xml:space="preserve"> </w:t>
       </w:r>
@@ -3599,6 +3502,92 @@
     </w:lvl>
   </w:abstractNum>
   <w:abstractNum w:abstractNumId="12" w15:restartNumberingAfterBreak="0">
+    <w:nsid w:val="567F1AC9"/>
+    <w:multiLevelType w:val="hybridMultilevel"/>
+    <w:tmpl w:val="7420806E"/>
+    <w:lvl w:ilvl="0" w:tplc="0409000F">
+      <w:start w:val="1"/>
+      <w:numFmt w:val="decimal"/>
+      <w:lvlText w:val="%1."/>
+      <w:lvlJc w:val="left"/>
+      <w:pPr>
+        <w:ind w:left="1440" w:hanging="360"/>
+      </w:pPr>
+    </w:lvl>
+    <w:lvl w:ilvl="1" w:tplc="04090019" w:tentative="1">
+      <w:start w:val="1"/>
+      <w:numFmt w:val="lowerLetter"/>
+      <w:lvlText w:val="%2."/>
+      <w:lvlJc w:val="left"/>
+      <w:pPr>
+        <w:ind w:left="2160" w:hanging="360"/>
+      </w:pPr>
+    </w:lvl>
+    <w:lvl w:ilvl="2" w:tplc="0409001B" w:tentative="1">
+      <w:start w:val="1"/>
+      <w:numFmt w:val="lowerRoman"/>
+      <w:lvlText w:val="%3."/>
+      <w:lvlJc w:val="right"/>
+      <w:pPr>
+        <w:ind w:left="2880" w:hanging="180"/>
+      </w:pPr>
+    </w:lvl>
+    <w:lvl w:ilvl="3" w:tplc="0409000F" w:tentative="1">
+      <w:start w:val="1"/>
+      <w:numFmt w:val="decimal"/>
+      <w:lvlText w:val="%4."/>
+      <w:lvlJc w:val="left"/>
+      <w:pPr>
+        <w:ind w:left="3600" w:hanging="360"/>
+      </w:pPr>
+    </w:lvl>
+    <w:lvl w:ilvl="4" w:tplc="04090019" w:tentative="1">
+      <w:start w:val="1"/>
+      <w:numFmt w:val="lowerLetter"/>
+      <w:lvlText w:val="%5."/>
+      <w:lvlJc w:val="left"/>
+      <w:pPr>
+        <w:ind w:left="4320" w:hanging="360"/>
+      </w:pPr>
+    </w:lvl>
+    <w:lvl w:ilvl="5" w:tplc="0409001B" w:tentative="1">
+      <w:start w:val="1"/>
+      <w:numFmt w:val="lowerRoman"/>
+      <w:lvlText w:val="%6."/>
+      <w:lvlJc w:val="right"/>
+      <w:pPr>
+        <w:ind w:left="5040" w:hanging="180"/>
+      </w:pPr>
+    </w:lvl>
+    <w:lvl w:ilvl="6" w:tplc="0409000F" w:tentative="1">
+      <w:start w:val="1"/>
+      <w:numFmt w:val="decimal"/>
+      <w:lvlText w:val="%7."/>
+      <w:lvlJc w:val="left"/>
+      <w:pPr>
+        <w:ind w:left="5760" w:hanging="360"/>
+      </w:pPr>
+    </w:lvl>
+    <w:lvl w:ilvl="7" w:tplc="04090019" w:tentative="1">
+      <w:start w:val="1"/>
+      <w:numFmt w:val="lowerLetter"/>
+      <w:lvlText w:val="%8."/>
+      <w:lvlJc w:val="left"/>
+      <w:pPr>
+        <w:ind w:left="6480" w:hanging="360"/>
+      </w:pPr>
+    </w:lvl>
+    <w:lvl w:ilvl="8" w:tplc="0409001B" w:tentative="1">
+      <w:start w:val="1"/>
+      <w:numFmt w:val="lowerRoman"/>
+      <w:lvlText w:val="%9."/>
+      <w:lvlJc w:val="right"/>
+      <w:pPr>
+        <w:ind w:left="7200" w:hanging="180"/>
+      </w:pPr>
+    </w:lvl>
+  </w:abstractNum>
+  <w:abstractNum w:abstractNumId="13" w15:restartNumberingAfterBreak="0">
     <w:nsid w:val="57756715"/>
     <w:multiLevelType w:val="hybridMultilevel"/>
     <w:tmpl w:val="C63EDB54"/>
@@ -3711,7 +3700,7 @@
       </w:rPr>
     </w:lvl>
   </w:abstractNum>
-  <w:abstractNum w:abstractNumId="13" w15:restartNumberingAfterBreak="0">
+  <w:abstractNum w:abstractNumId="14" w15:restartNumberingAfterBreak="0">
     <w:nsid w:val="594873B9"/>
     <w:multiLevelType w:val="hybridMultilevel"/>
     <w:tmpl w:val="7C20644E"/>
@@ -3800,7 +3789,7 @@
       </w:pPr>
     </w:lvl>
   </w:abstractNum>
-  <w:abstractNum w:abstractNumId="14" w15:restartNumberingAfterBreak="0">
+  <w:abstractNum w:abstractNumId="15" w15:restartNumberingAfterBreak="0">
     <w:nsid w:val="60E154FF"/>
     <w:multiLevelType w:val="hybridMultilevel"/>
     <w:tmpl w:val="FB688C5E"/>
@@ -3913,7 +3902,7 @@
       </w:rPr>
     </w:lvl>
   </w:abstractNum>
-  <w:abstractNum w:abstractNumId="15" w15:restartNumberingAfterBreak="0">
+  <w:abstractNum w:abstractNumId="16" w15:restartNumberingAfterBreak="0">
     <w:nsid w:val="61C1785F"/>
     <w:multiLevelType w:val="hybridMultilevel"/>
     <w:tmpl w:val="5FA4899E"/>
@@ -4026,7 +4015,7 @@
       </w:rPr>
     </w:lvl>
   </w:abstractNum>
-  <w:abstractNum w:abstractNumId="16" w15:restartNumberingAfterBreak="0">
+  <w:abstractNum w:abstractNumId="17" w15:restartNumberingAfterBreak="0">
     <w:nsid w:val="68473038"/>
     <w:multiLevelType w:val="hybridMultilevel"/>
     <w:tmpl w:val="8090843E"/>
@@ -4115,7 +4104,7 @@
       </w:pPr>
     </w:lvl>
   </w:abstractNum>
-  <w:abstractNum w:abstractNumId="17" w15:restartNumberingAfterBreak="0">
+  <w:abstractNum w:abstractNumId="18" w15:restartNumberingAfterBreak="0">
     <w:nsid w:val="6A366F7F"/>
     <w:multiLevelType w:val="hybridMultilevel"/>
     <w:tmpl w:val="49DCCC92"/>
@@ -4228,7 +4217,7 @@
       </w:rPr>
     </w:lvl>
   </w:abstractNum>
-  <w:abstractNum w:abstractNumId="18" w15:restartNumberingAfterBreak="0">
+  <w:abstractNum w:abstractNumId="19" w15:restartNumberingAfterBreak="0">
     <w:nsid w:val="6E1A2828"/>
     <w:multiLevelType w:val="hybridMultilevel"/>
     <w:tmpl w:val="95D47FE0"/>
@@ -4341,7 +4330,7 @@
       </w:rPr>
     </w:lvl>
   </w:abstractNum>
-  <w:abstractNum w:abstractNumId="19" w15:restartNumberingAfterBreak="0">
+  <w:abstractNum w:abstractNumId="20" w15:restartNumberingAfterBreak="0">
     <w:nsid w:val="7728171A"/>
     <w:multiLevelType w:val="hybridMultilevel"/>
     <w:tmpl w:val="EB9085F4"/>
@@ -4454,7 +4443,7 @@
       </w:rPr>
     </w:lvl>
   </w:abstractNum>
-  <w:abstractNum w:abstractNumId="20" w15:restartNumberingAfterBreak="0">
+  <w:abstractNum w:abstractNumId="21" w15:restartNumberingAfterBreak="0">
     <w:nsid w:val="7D9F00E4"/>
     <w:multiLevelType w:val="hybridMultilevel"/>
     <w:tmpl w:val="8DAA5C32"/>
@@ -4568,7 +4557,7 @@
     </w:lvl>
   </w:abstractNum>
   <w:num w:numId="1">
-    <w:abstractNumId w:val="18"/>
+    <w:abstractNumId w:val="19"/>
   </w:num>
   <w:num w:numId="2">
     <w:abstractNumId w:val="7"/>
@@ -4580,28 +4569,28 @@
     <w:abstractNumId w:val="3"/>
   </w:num>
   <w:num w:numId="5">
-    <w:abstractNumId w:val="16"/>
+    <w:abstractNumId w:val="17"/>
   </w:num>
   <w:num w:numId="6">
     <w:abstractNumId w:val="5"/>
   </w:num>
   <w:num w:numId="7">
-    <w:abstractNumId w:val="14"/>
+    <w:abstractNumId w:val="15"/>
   </w:num>
   <w:num w:numId="8">
-    <w:abstractNumId w:val="12"/>
+    <w:abstractNumId w:val="13"/>
   </w:num>
   <w:num w:numId="9">
-    <w:abstractNumId w:val="17"/>
+    <w:abstractNumId w:val="18"/>
   </w:num>
   <w:num w:numId="10">
     <w:abstractNumId w:val="2"/>
   </w:num>
   <w:num w:numId="11">
-    <w:abstractNumId w:val="15"/>
+    <w:abstractNumId w:val="16"/>
   </w:num>
   <w:num w:numId="12">
-    <w:abstractNumId w:val="20"/>
+    <w:abstractNumId w:val="21"/>
   </w:num>
   <w:num w:numId="13">
     <w:abstractNumId w:val="10"/>
@@ -4613,7 +4602,7 @@
     <w:abstractNumId w:val="8"/>
   </w:num>
   <w:num w:numId="16">
-    <w:abstractNumId w:val="13"/>
+    <w:abstractNumId w:val="14"/>
   </w:num>
   <w:num w:numId="17">
     <w:abstractNumId w:val="4"/>
@@ -4659,10 +4648,13 @@
     <w:abstractNumId w:val="0"/>
   </w:num>
   <w:num w:numId="21">
-    <w:abstractNumId w:val="19"/>
+    <w:abstractNumId w:val="20"/>
   </w:num>
   <w:num w:numId="22">
     <w:abstractNumId w:val="6"/>
+  </w:num>
+  <w:num w:numId="23">
+    <w:abstractNumId w:val="12"/>
   </w:num>
 </w:numbering>
 </file>
@@ -5467,6 +5459,36 @@
       <w:color w:val="808080"/>
     </w:rPr>
   </w:style>
+  <w:style w:type="paragraph" w:styleId="BalloonText">
+    <w:name w:val="Balloon Text"/>
+    <w:basedOn w:val="Normal"/>
+    <w:link w:val="BalloonTextChar"/>
+    <w:uiPriority w:val="99"/>
+    <w:semiHidden/>
+    <w:unhideWhenUsed/>
+    <w:rsid w:val="00C50843"/>
+    <w:pPr>
+      <w:spacing w:after="0"/>
+    </w:pPr>
+    <w:rPr>
+      <w:rFonts w:cs="Times New Roman"/>
+      <w:sz w:val="18"/>
+      <w:szCs w:val="18"/>
+    </w:rPr>
+  </w:style>
+  <w:style w:type="character" w:customStyle="1" w:styleId="BalloonTextChar">
+    <w:name w:val="Balloon Text Char"/>
+    <w:basedOn w:val="DefaultParagraphFont"/>
+    <w:link w:val="BalloonText"/>
+    <w:uiPriority w:val="99"/>
+    <w:semiHidden/>
+    <w:rsid w:val="00C50843"/>
+    <w:rPr>
+      <w:rFonts w:ascii="Times New Roman" w:hAnsi="Times New Roman" w:cs="Times New Roman"/>
+      <w:sz w:val="18"/>
+      <w:szCs w:val="18"/>
+    </w:rPr>
+  </w:style>
 </w:styles>
 </file>
 

</xml_diff>

<commit_message>
Names for word doc
</commit_message>
<xml_diff>
--- a/Homework2/CS 455 - Module 2 - GA homework.docx
+++ b/Homework2/CS 455 - Module 2 - GA homework.docx
@@ -312,10 +312,10 @@
                   <v:path o:extrusionok="f" gradientshapeok="t" o:connecttype="rect"/>
                   <o:lock v:ext="edit" aspectratio="t"/>
                 </v:shapetype>
-                <v:shape id="_x0000_i1025" type="#_x0000_t75" alt="" style="width:153pt;height:103.2pt;mso-width-percent:0;mso-height-percent:0;mso-width-percent:0;mso-height-percent:0" o:ole="">
-                  <v:imagedata r:id="rId5" o:title=""/>
+                <v:shape id="_x0000_i1025" type="#_x0000_t75" alt="" style="width:152.55pt;height:103.25pt;mso-width-percent:0;mso-height-percent:0;mso-width-percent:0;mso-height-percent:0" o:ole="">
+                  <v:imagedata r:id="rId7" o:title=""/>
                 </v:shape>
-                <o:OLEObject Type="Embed" ProgID="Visio.Drawing.11" ShapeID="_x0000_i1025" DrawAspect="Content" ObjectID="_1612347935" r:id="rId6"/>
+                <o:OLEObject Type="Embed" ProgID="Visio.Drawing.11" ShapeID="_x0000_i1025" DrawAspect="Content" ObjectID="_1612349900" r:id="rId8"/>
               </w:object>
             </w:r>
           </w:p>
@@ -1521,7 +1521,6 @@
         <w:spacing w:after="200" w:line="276" w:lineRule="auto"/>
       </w:pPr>
       <w:r>
-        <w:lastRenderedPageBreak/>
         <w:t xml:space="preserve">A set of </w:t>
       </w:r>
       <w:r>
@@ -1550,6 +1549,7 @@
           <w:rPr>
             <w:rFonts w:ascii="Cambria Math" w:hAnsi="Cambria Math"/>
           </w:rPr>
+          <w:lastRenderedPageBreak/>
           <m:t>maximize</m:t>
         </m:r>
         <m:nary>
@@ -2090,7 +2090,7 @@
                     <pic:cNvPicPr/>
                   </pic:nvPicPr>
                   <pic:blipFill rotWithShape="1">
-                    <a:blip r:embed="rId7" cstate="print">
+                    <a:blip r:embed="rId9" cstate="print">
                       <a:extLst>
                         <a:ext uri="{28A0092B-C50C-407E-A947-70E740481C1C}">
                           <a14:useLocalDpi xmlns:a14="http://schemas.microsoft.com/office/drawing/2010/main" val="0"/>
@@ -2135,15 +2135,15 @@
         <w:t xml:space="preserve">Each major section of the chromosome represents an item. </w:t>
       </w:r>
       <w:r>
-        <w:t>The number stored in each section is the bag number that that item is stored in. So a chromosome with item 0 stored in bag 3 and item 1 stored in no bag would look like: [</w:t>
+        <w:t xml:space="preserve">The number stored in each section is the bag number that that item is stored in. </w:t>
       </w:r>
       <w:proofErr w:type="gramStart"/>
       <w:r>
-        <w:t>011][</w:t>
+        <w:t>So</w:t>
       </w:r>
       <w:proofErr w:type="gramEnd"/>
       <w:r>
-        <w:t>000] where in this example there would be a maximum of 7 bags. The first set of 3 digits represents the first item, and the second set of 3 digits represents the second item.</w:t>
+        <w:t xml:space="preserve"> a chromosome with item 0 stored in bag 3 and item 1 stored in no bag would look like: [011][000] where in this example there would be a maximum of 7 bags. The first set of 3 digits represents the first item, and the second set of 3 digits represents the second item.</w:t>
       </w:r>
     </w:p>
     <w:p>
@@ -2204,12 +2204,7 @@
         <w:t xml:space="preserve">overweight </w:t>
       </w:r>
       <w:r>
-        <w:t>or u</w:t>
-      </w:r>
-      <w:bookmarkStart w:id="0" w:name="_GoBack"/>
-      <w:bookmarkEnd w:id="0"/>
-      <w:r>
-        <w:t xml:space="preserve">nderweight, </w:t>
+        <w:t xml:space="preserve">or underweight, </w:t>
       </w:r>
       <w:r>
         <w:t xml:space="preserve">it will </w:t>
@@ -2243,7 +2238,6 @@
             <w:rPr>
               <w:rFonts w:ascii="Cambria Math" w:hAnsi="Cambria Math"/>
             </w:rPr>
-            <w:lastRenderedPageBreak/>
             <m:t>Fitness</m:t>
           </m:r>
           <m:r>
@@ -2366,13 +2360,7 @@
                         <w:rPr>
                           <w:rFonts w:ascii="Cambria Math" w:hAnsi="Cambria Math"/>
                         </w:rPr>
-                        <m:t>1</m:t>
-                      </m:r>
-                      <m:r>
-                        <w:rPr>
-                          <w:rFonts w:ascii="Cambria Math" w:hAnsi="Cambria Math"/>
-                        </w:rPr>
-                        <m:t>-abs</m:t>
+                        <m:t>1-abs</m:t>
                       </m:r>
                       <m:d>
                         <m:dPr>
@@ -2514,6 +2502,7 @@
         <w:spacing w:after="200" w:line="276" w:lineRule="auto"/>
       </w:pPr>
       <w:r>
+        <w:lastRenderedPageBreak/>
         <w:t>For your implementation, your program should be able to receive four problem inputs:</w:t>
       </w:r>
     </w:p>
@@ -2715,6 +2704,12 @@
       </w:r>
     </w:p>
     <w:sectPr>
+      <w:headerReference w:type="even" r:id="rId10"/>
+      <w:headerReference w:type="default" r:id="rId11"/>
+      <w:footerReference w:type="even" r:id="rId12"/>
+      <w:footerReference w:type="default" r:id="rId13"/>
+      <w:headerReference w:type="first" r:id="rId14"/>
+      <w:footerReference w:type="first" r:id="rId15"/>
       <w:pgSz w:w="12240" w:h="15840"/>
       <w:pgMar w:top="1440" w:right="1440" w:bottom="1440" w:left="1440" w:header="720" w:footer="720" w:gutter="0"/>
       <w:cols w:space="720"/>
@@ -2722,6 +2717,126 @@
     </w:sectPr>
   </w:body>
 </w:document>
+</file>
+
+<file path=word/endnotes.xml><?xml version="1.0" encoding="utf-8"?>
+<w:endnotes xmlns:wpc="http://schemas.microsoft.com/office/word/2010/wordprocessingCanvas" xmlns:cx="http://schemas.microsoft.com/office/drawing/2014/chartex" xmlns:cx1="http://schemas.microsoft.com/office/drawing/2015/9/8/chartex" xmlns:cx2="http://schemas.microsoft.com/office/drawing/2015/10/21/chartex" xmlns:cx3="http://schemas.microsoft.com/office/drawing/2016/5/9/chartex" xmlns:cx4="http://schemas.microsoft.com/office/drawing/2016/5/10/chartex" xmlns:cx5="http://schemas.microsoft.com/office/drawing/2016/5/11/chartex" xmlns:cx6="http://schemas.microsoft.com/office/drawing/2016/5/12/chartex" xmlns:cx7="http://schemas.microsoft.com/office/drawing/2016/5/13/chartex" xmlns:cx8="http://schemas.microsoft.com/office/drawing/2016/5/14/chartex" xmlns:mc="http://schemas.openxmlformats.org/markup-compatibility/2006" xmlns:aink="http://schemas.microsoft.com/office/drawing/2016/ink" xmlns:am3d="http://schemas.microsoft.com/office/drawing/2017/model3d" xmlns:o="urn:schemas-microsoft-com:office:office" xmlns:r="http://schemas.openxmlformats.org/officeDocument/2006/relationships" xmlns:m="http://schemas.openxmlformats.org/officeDocument/2006/math" xmlns:v="urn:schemas-microsoft-com:vml" xmlns:wp14="http://schemas.microsoft.com/office/word/2010/wordprocessingDrawing" xmlns:wp="http://schemas.openxmlformats.org/drawingml/2006/wordprocessingDrawing" xmlns:w10="urn:schemas-microsoft-com:office:word" xmlns:w="http://schemas.openxmlformats.org/wordprocessingml/2006/main" xmlns:w14="http://schemas.microsoft.com/office/word/2010/wordml" xmlns:w15="http://schemas.microsoft.com/office/word/2012/wordml" xmlns:w16cid="http://schemas.microsoft.com/office/word/2016/wordml/cid" xmlns:w16se="http://schemas.microsoft.com/office/word/2015/wordml/symex" xmlns:wpg="http://schemas.microsoft.com/office/word/2010/wordprocessingGroup" xmlns:wpi="http://schemas.microsoft.com/office/word/2010/wordprocessingInk" xmlns:wne="http://schemas.microsoft.com/office/word/2006/wordml" xmlns:wps="http://schemas.microsoft.com/office/word/2010/wordprocessingShape" mc:Ignorable="w14 w15 w16se w16cid wp14">
+  <w:endnote w:type="separator" w:id="-1">
+    <w:p>
+      <w:pPr>
+        <w:spacing w:after="0"/>
+      </w:pPr>
+      <w:r>
+        <w:separator/>
+      </w:r>
+    </w:p>
+  </w:endnote>
+  <w:endnote w:type="continuationSeparator" w:id="0">
+    <w:p>
+      <w:pPr>
+        <w:spacing w:after="0"/>
+      </w:pPr>
+      <w:r>
+        <w:continuationSeparator/>
+      </w:r>
+    </w:p>
+  </w:endnote>
+</w:endnotes>
+</file>
+
+<file path=word/footer1.xml><?xml version="1.0" encoding="utf-8"?>
+<w:ftr xmlns:wpc="http://schemas.microsoft.com/office/word/2010/wordprocessingCanvas" xmlns:cx="http://schemas.microsoft.com/office/drawing/2014/chartex" xmlns:cx1="http://schemas.microsoft.com/office/drawing/2015/9/8/chartex" xmlns:cx2="http://schemas.microsoft.com/office/drawing/2015/10/21/chartex" xmlns:cx3="http://schemas.microsoft.com/office/drawing/2016/5/9/chartex" xmlns:cx4="http://schemas.microsoft.com/office/drawing/2016/5/10/chartex" xmlns:cx5="http://schemas.microsoft.com/office/drawing/2016/5/11/chartex" xmlns:cx6="http://schemas.microsoft.com/office/drawing/2016/5/12/chartex" xmlns:cx7="http://schemas.microsoft.com/office/drawing/2016/5/13/chartex" xmlns:cx8="http://schemas.microsoft.com/office/drawing/2016/5/14/chartex" xmlns:mc="http://schemas.openxmlformats.org/markup-compatibility/2006" xmlns:aink="http://schemas.microsoft.com/office/drawing/2016/ink" xmlns:am3d="http://schemas.microsoft.com/office/drawing/2017/model3d" xmlns:o="urn:schemas-microsoft-com:office:office" xmlns:r="http://schemas.openxmlformats.org/officeDocument/2006/relationships" xmlns:m="http://schemas.openxmlformats.org/officeDocument/2006/math" xmlns:v="urn:schemas-microsoft-com:vml" xmlns:wp14="http://schemas.microsoft.com/office/word/2010/wordprocessingDrawing" xmlns:wp="http://schemas.openxmlformats.org/drawingml/2006/wordprocessingDrawing" xmlns:w10="urn:schemas-microsoft-com:office:word" xmlns:w="http://schemas.openxmlformats.org/wordprocessingml/2006/main" xmlns:w14="http://schemas.microsoft.com/office/word/2010/wordml" xmlns:w15="http://schemas.microsoft.com/office/word/2012/wordml" xmlns:w16cid="http://schemas.microsoft.com/office/word/2016/wordml/cid" xmlns:w16se="http://schemas.microsoft.com/office/word/2015/wordml/symex" xmlns:wpg="http://schemas.microsoft.com/office/word/2010/wordprocessingGroup" xmlns:wpi="http://schemas.microsoft.com/office/word/2010/wordprocessingInk" xmlns:wne="http://schemas.microsoft.com/office/word/2006/wordml" xmlns:wps="http://schemas.microsoft.com/office/word/2010/wordprocessingShape" mc:Ignorable="w14 w15 w16se w16cid wp14">
+  <w:p>
+    <w:pPr>
+      <w:pStyle w:val="Footer"/>
+    </w:pPr>
+  </w:p>
+</w:ftr>
+</file>
+
+<file path=word/footer2.xml><?xml version="1.0" encoding="utf-8"?>
+<w:ftr xmlns:wpc="http://schemas.microsoft.com/office/word/2010/wordprocessingCanvas" xmlns:cx="http://schemas.microsoft.com/office/drawing/2014/chartex" xmlns:cx1="http://schemas.microsoft.com/office/drawing/2015/9/8/chartex" xmlns:cx2="http://schemas.microsoft.com/office/drawing/2015/10/21/chartex" xmlns:cx3="http://schemas.microsoft.com/office/drawing/2016/5/9/chartex" xmlns:cx4="http://schemas.microsoft.com/office/drawing/2016/5/10/chartex" xmlns:cx5="http://schemas.microsoft.com/office/drawing/2016/5/11/chartex" xmlns:cx6="http://schemas.microsoft.com/office/drawing/2016/5/12/chartex" xmlns:cx7="http://schemas.microsoft.com/office/drawing/2016/5/13/chartex" xmlns:cx8="http://schemas.microsoft.com/office/drawing/2016/5/14/chartex" xmlns:mc="http://schemas.openxmlformats.org/markup-compatibility/2006" xmlns:aink="http://schemas.microsoft.com/office/drawing/2016/ink" xmlns:am3d="http://schemas.microsoft.com/office/drawing/2017/model3d" xmlns:o="urn:schemas-microsoft-com:office:office" xmlns:r="http://schemas.openxmlformats.org/officeDocument/2006/relationships" xmlns:m="http://schemas.openxmlformats.org/officeDocument/2006/math" xmlns:v="urn:schemas-microsoft-com:vml" xmlns:wp14="http://schemas.microsoft.com/office/word/2010/wordprocessingDrawing" xmlns:wp="http://schemas.openxmlformats.org/drawingml/2006/wordprocessingDrawing" xmlns:w10="urn:schemas-microsoft-com:office:word" xmlns:w="http://schemas.openxmlformats.org/wordprocessingml/2006/main" xmlns:w14="http://schemas.microsoft.com/office/word/2010/wordml" xmlns:w15="http://schemas.microsoft.com/office/word/2012/wordml" xmlns:w16cid="http://schemas.microsoft.com/office/word/2016/wordml/cid" xmlns:w16se="http://schemas.microsoft.com/office/word/2015/wordml/symex" xmlns:wpg="http://schemas.microsoft.com/office/word/2010/wordprocessingGroup" xmlns:wpi="http://schemas.microsoft.com/office/word/2010/wordprocessingInk" xmlns:wne="http://schemas.microsoft.com/office/word/2006/wordml" xmlns:wps="http://schemas.microsoft.com/office/word/2010/wordprocessingShape" mc:Ignorable="w14 w15 w16se w16cid wp14">
+  <w:p>
+    <w:pPr>
+      <w:pStyle w:val="Footer"/>
+    </w:pPr>
+  </w:p>
+</w:ftr>
+</file>
+
+<file path=word/footer3.xml><?xml version="1.0" encoding="utf-8"?>
+<w:ftr xmlns:wpc="http://schemas.microsoft.com/office/word/2010/wordprocessingCanvas" xmlns:cx="http://schemas.microsoft.com/office/drawing/2014/chartex" xmlns:cx1="http://schemas.microsoft.com/office/drawing/2015/9/8/chartex" xmlns:cx2="http://schemas.microsoft.com/office/drawing/2015/10/21/chartex" xmlns:cx3="http://schemas.microsoft.com/office/drawing/2016/5/9/chartex" xmlns:cx4="http://schemas.microsoft.com/office/drawing/2016/5/10/chartex" xmlns:cx5="http://schemas.microsoft.com/office/drawing/2016/5/11/chartex" xmlns:cx6="http://schemas.microsoft.com/office/drawing/2016/5/12/chartex" xmlns:cx7="http://schemas.microsoft.com/office/drawing/2016/5/13/chartex" xmlns:cx8="http://schemas.microsoft.com/office/drawing/2016/5/14/chartex" xmlns:mc="http://schemas.openxmlformats.org/markup-compatibility/2006" xmlns:aink="http://schemas.microsoft.com/office/drawing/2016/ink" xmlns:am3d="http://schemas.microsoft.com/office/drawing/2017/model3d" xmlns:o="urn:schemas-microsoft-com:office:office" xmlns:r="http://schemas.openxmlformats.org/officeDocument/2006/relationships" xmlns:m="http://schemas.openxmlformats.org/officeDocument/2006/math" xmlns:v="urn:schemas-microsoft-com:vml" xmlns:wp14="http://schemas.microsoft.com/office/word/2010/wordprocessingDrawing" xmlns:wp="http://schemas.openxmlformats.org/drawingml/2006/wordprocessingDrawing" xmlns:w10="urn:schemas-microsoft-com:office:word" xmlns:w="http://schemas.openxmlformats.org/wordprocessingml/2006/main" xmlns:w14="http://schemas.microsoft.com/office/word/2010/wordml" xmlns:w15="http://schemas.microsoft.com/office/word/2012/wordml" xmlns:w16cid="http://schemas.microsoft.com/office/word/2016/wordml/cid" xmlns:w16se="http://schemas.microsoft.com/office/word/2015/wordml/symex" xmlns:wpg="http://schemas.microsoft.com/office/word/2010/wordprocessingGroup" xmlns:wpi="http://schemas.microsoft.com/office/word/2010/wordprocessingInk" xmlns:wne="http://schemas.microsoft.com/office/word/2006/wordml" xmlns:wps="http://schemas.microsoft.com/office/word/2010/wordprocessingShape" mc:Ignorable="w14 w15 w16se w16cid wp14">
+  <w:p>
+    <w:pPr>
+      <w:pStyle w:val="Footer"/>
+    </w:pPr>
+  </w:p>
+</w:ftr>
+</file>
+
+<file path=word/footnotes.xml><?xml version="1.0" encoding="utf-8"?>
+<w:footnotes xmlns:wpc="http://schemas.microsoft.com/office/word/2010/wordprocessingCanvas" xmlns:cx="http://schemas.microsoft.com/office/drawing/2014/chartex" xmlns:cx1="http://schemas.microsoft.com/office/drawing/2015/9/8/chartex" xmlns:cx2="http://schemas.microsoft.com/office/drawing/2015/10/21/chartex" xmlns:cx3="http://schemas.microsoft.com/office/drawing/2016/5/9/chartex" xmlns:cx4="http://schemas.microsoft.com/office/drawing/2016/5/10/chartex" xmlns:cx5="http://schemas.microsoft.com/office/drawing/2016/5/11/chartex" xmlns:cx6="http://schemas.microsoft.com/office/drawing/2016/5/12/chartex" xmlns:cx7="http://schemas.microsoft.com/office/drawing/2016/5/13/chartex" xmlns:cx8="http://schemas.microsoft.com/office/drawing/2016/5/14/chartex" xmlns:mc="http://schemas.openxmlformats.org/markup-compatibility/2006" xmlns:aink="http://schemas.microsoft.com/office/drawing/2016/ink" xmlns:am3d="http://schemas.microsoft.com/office/drawing/2017/model3d" xmlns:o="urn:schemas-microsoft-com:office:office" xmlns:r="http://schemas.openxmlformats.org/officeDocument/2006/relationships" xmlns:m="http://schemas.openxmlformats.org/officeDocument/2006/math" xmlns:v="urn:schemas-microsoft-com:vml" xmlns:wp14="http://schemas.microsoft.com/office/word/2010/wordprocessingDrawing" xmlns:wp="http://schemas.openxmlformats.org/drawingml/2006/wordprocessingDrawing" xmlns:w10="urn:schemas-microsoft-com:office:word" xmlns:w="http://schemas.openxmlformats.org/wordprocessingml/2006/main" xmlns:w14="http://schemas.microsoft.com/office/word/2010/wordml" xmlns:w15="http://schemas.microsoft.com/office/word/2012/wordml" xmlns:w16cid="http://schemas.microsoft.com/office/word/2016/wordml/cid" xmlns:w16se="http://schemas.microsoft.com/office/word/2015/wordml/symex" xmlns:wpg="http://schemas.microsoft.com/office/word/2010/wordprocessingGroup" xmlns:wpi="http://schemas.microsoft.com/office/word/2010/wordprocessingInk" xmlns:wne="http://schemas.microsoft.com/office/word/2006/wordml" xmlns:wps="http://schemas.microsoft.com/office/word/2010/wordprocessingShape" mc:Ignorable="w14 w15 w16se w16cid wp14">
+  <w:footnote w:type="separator" w:id="-1">
+    <w:p>
+      <w:pPr>
+        <w:spacing w:after="0"/>
+      </w:pPr>
+      <w:r>
+        <w:separator/>
+      </w:r>
+    </w:p>
+  </w:footnote>
+  <w:footnote w:type="continuationSeparator" w:id="0">
+    <w:p>
+      <w:pPr>
+        <w:spacing w:after="0"/>
+      </w:pPr>
+      <w:r>
+        <w:continuationSeparator/>
+      </w:r>
+    </w:p>
+  </w:footnote>
+</w:footnotes>
+</file>
+
+<file path=word/header1.xml><?xml version="1.0" encoding="utf-8"?>
+<w:hdr xmlns:wpc="http://schemas.microsoft.com/office/word/2010/wordprocessingCanvas" xmlns:cx="http://schemas.microsoft.com/office/drawing/2014/chartex" xmlns:cx1="http://schemas.microsoft.com/office/drawing/2015/9/8/chartex" xmlns:cx2="http://schemas.microsoft.com/office/drawing/2015/10/21/chartex" xmlns:cx3="http://schemas.microsoft.com/office/drawing/2016/5/9/chartex" xmlns:cx4="http://schemas.microsoft.com/office/drawing/2016/5/10/chartex" xmlns:cx5="http://schemas.microsoft.com/office/drawing/2016/5/11/chartex" xmlns:cx6="http://schemas.microsoft.com/office/drawing/2016/5/12/chartex" xmlns:cx7="http://schemas.microsoft.com/office/drawing/2016/5/13/chartex" xmlns:cx8="http://schemas.microsoft.com/office/drawing/2016/5/14/chartex" xmlns:mc="http://schemas.openxmlformats.org/markup-compatibility/2006" xmlns:aink="http://schemas.microsoft.com/office/drawing/2016/ink" xmlns:am3d="http://schemas.microsoft.com/office/drawing/2017/model3d" xmlns:o="urn:schemas-microsoft-com:office:office" xmlns:r="http://schemas.openxmlformats.org/officeDocument/2006/relationships" xmlns:m="http://schemas.openxmlformats.org/officeDocument/2006/math" xmlns:v="urn:schemas-microsoft-com:vml" xmlns:wp14="http://schemas.microsoft.com/office/word/2010/wordprocessingDrawing" xmlns:wp="http://schemas.openxmlformats.org/drawingml/2006/wordprocessingDrawing" xmlns:w10="urn:schemas-microsoft-com:office:word" xmlns:w="http://schemas.openxmlformats.org/wordprocessingml/2006/main" xmlns:w14="http://schemas.microsoft.com/office/word/2010/wordml" xmlns:w15="http://schemas.microsoft.com/office/word/2012/wordml" xmlns:w16cid="http://schemas.microsoft.com/office/word/2016/wordml/cid" xmlns:w16se="http://schemas.microsoft.com/office/word/2015/wordml/symex" xmlns:wpg="http://schemas.microsoft.com/office/word/2010/wordprocessingGroup" xmlns:wpi="http://schemas.microsoft.com/office/word/2010/wordprocessingInk" xmlns:wne="http://schemas.microsoft.com/office/word/2006/wordml" xmlns:wps="http://schemas.microsoft.com/office/word/2010/wordprocessingShape" mc:Ignorable="w14 w15 w16se w16cid wp14">
+  <w:p>
+    <w:pPr>
+      <w:pStyle w:val="Header"/>
+    </w:pPr>
+  </w:p>
+</w:hdr>
+</file>
+
+<file path=word/header2.xml><?xml version="1.0" encoding="utf-8"?>
+<w:hdr xmlns:wpc="http://schemas.microsoft.com/office/word/2010/wordprocessingCanvas" xmlns:cx="http://schemas.microsoft.com/office/drawing/2014/chartex" xmlns:cx1="http://schemas.microsoft.com/office/drawing/2015/9/8/chartex" xmlns:cx2="http://schemas.microsoft.com/office/drawing/2015/10/21/chartex" xmlns:cx3="http://schemas.microsoft.com/office/drawing/2016/5/9/chartex" xmlns:cx4="http://schemas.microsoft.com/office/drawing/2016/5/10/chartex" xmlns:cx5="http://schemas.microsoft.com/office/drawing/2016/5/11/chartex" xmlns:cx6="http://schemas.microsoft.com/office/drawing/2016/5/12/chartex" xmlns:cx7="http://schemas.microsoft.com/office/drawing/2016/5/13/chartex" xmlns:cx8="http://schemas.microsoft.com/office/drawing/2016/5/14/chartex" xmlns:mc="http://schemas.openxmlformats.org/markup-compatibility/2006" xmlns:aink="http://schemas.microsoft.com/office/drawing/2016/ink" xmlns:am3d="http://schemas.microsoft.com/office/drawing/2017/model3d" xmlns:o="urn:schemas-microsoft-com:office:office" xmlns:r="http://schemas.openxmlformats.org/officeDocument/2006/relationships" xmlns:m="http://schemas.openxmlformats.org/officeDocument/2006/math" xmlns:v="urn:schemas-microsoft-com:vml" xmlns:wp14="http://schemas.microsoft.com/office/word/2010/wordprocessingDrawing" xmlns:wp="http://schemas.openxmlformats.org/drawingml/2006/wordprocessingDrawing" xmlns:w10="urn:schemas-microsoft-com:office:word" xmlns:w="http://schemas.openxmlformats.org/wordprocessingml/2006/main" xmlns:w14="http://schemas.microsoft.com/office/word/2010/wordml" xmlns:w15="http://schemas.microsoft.com/office/word/2012/wordml" xmlns:w16cid="http://schemas.microsoft.com/office/word/2016/wordml/cid" xmlns:w16se="http://schemas.microsoft.com/office/word/2015/wordml/symex" xmlns:wpg="http://schemas.microsoft.com/office/word/2010/wordprocessingGroup" xmlns:wpi="http://schemas.microsoft.com/office/word/2010/wordprocessingInk" xmlns:wne="http://schemas.microsoft.com/office/word/2006/wordml" xmlns:wps="http://schemas.microsoft.com/office/word/2010/wordprocessingShape" mc:Ignorable="w14 w15 w16se w16cid wp14">
+  <w:p>
+    <w:pPr>
+      <w:pStyle w:val="Header"/>
+    </w:pPr>
+    <w:r>
+      <w:t xml:space="preserve">David Jefts and Andrew </w:t>
+    </w:r>
+    <w:proofErr w:type="spellStart"/>
+    <w:r>
+      <w:t>Forste</w:t>
+    </w:r>
+    <w:bookmarkStart w:id="0" w:name="_GoBack"/>
+    <w:bookmarkEnd w:id="0"/>
+    <w:proofErr w:type="spellEnd"/>
+  </w:p>
+</w:hdr>
+</file>
+
+<file path=word/header3.xml><?xml version="1.0" encoding="utf-8"?>
+<w:hdr xmlns:wpc="http://schemas.microsoft.com/office/word/2010/wordprocessingCanvas" xmlns:cx="http://schemas.microsoft.com/office/drawing/2014/chartex" xmlns:cx1="http://schemas.microsoft.com/office/drawing/2015/9/8/chartex" xmlns:cx2="http://schemas.microsoft.com/office/drawing/2015/10/21/chartex" xmlns:cx3="http://schemas.microsoft.com/office/drawing/2016/5/9/chartex" xmlns:cx4="http://schemas.microsoft.com/office/drawing/2016/5/10/chartex" xmlns:cx5="http://schemas.microsoft.com/office/drawing/2016/5/11/chartex" xmlns:cx6="http://schemas.microsoft.com/office/drawing/2016/5/12/chartex" xmlns:cx7="http://schemas.microsoft.com/office/drawing/2016/5/13/chartex" xmlns:cx8="http://schemas.microsoft.com/office/drawing/2016/5/14/chartex" xmlns:mc="http://schemas.openxmlformats.org/markup-compatibility/2006" xmlns:aink="http://schemas.microsoft.com/office/drawing/2016/ink" xmlns:am3d="http://schemas.microsoft.com/office/drawing/2017/model3d" xmlns:o="urn:schemas-microsoft-com:office:office" xmlns:r="http://schemas.openxmlformats.org/officeDocument/2006/relationships" xmlns:m="http://schemas.openxmlformats.org/officeDocument/2006/math" xmlns:v="urn:schemas-microsoft-com:vml" xmlns:wp14="http://schemas.microsoft.com/office/word/2010/wordprocessingDrawing" xmlns:wp="http://schemas.openxmlformats.org/drawingml/2006/wordprocessingDrawing" xmlns:w10="urn:schemas-microsoft-com:office:word" xmlns:w="http://schemas.openxmlformats.org/wordprocessingml/2006/main" xmlns:w14="http://schemas.microsoft.com/office/word/2010/wordml" xmlns:w15="http://schemas.microsoft.com/office/word/2012/wordml" xmlns:w16cid="http://schemas.microsoft.com/office/word/2016/wordml/cid" xmlns:w16se="http://schemas.microsoft.com/office/word/2015/wordml/symex" xmlns:wpg="http://schemas.microsoft.com/office/word/2010/wordprocessingGroup" xmlns:wpi="http://schemas.microsoft.com/office/word/2010/wordprocessingInk" xmlns:wne="http://schemas.microsoft.com/office/word/2006/wordml" xmlns:wps="http://schemas.microsoft.com/office/word/2010/wordprocessingShape" mc:Ignorable="w14 w15 w16se w16cid wp14">
+  <w:p>
+    <w:pPr>
+      <w:pStyle w:val="Header"/>
+    </w:pPr>
+  </w:p>
+</w:hdr>
 </file>
 
 <file path=word/numbering.xml><?xml version="1.0" encoding="utf-8"?>
@@ -5840,6 +5955,58 @@
       <w:szCs w:val="18"/>
     </w:rPr>
   </w:style>
+  <w:style w:type="paragraph" w:styleId="Header">
+    <w:name w:val="header"/>
+    <w:basedOn w:val="Normal"/>
+    <w:link w:val="HeaderChar"/>
+    <w:uiPriority w:val="99"/>
+    <w:unhideWhenUsed/>
+    <w:rsid w:val="00784D4C"/>
+    <w:pPr>
+      <w:tabs>
+        <w:tab w:val="center" w:pos="4680"/>
+        <w:tab w:val="right" w:pos="9360"/>
+      </w:tabs>
+      <w:spacing w:after="0"/>
+    </w:pPr>
+  </w:style>
+  <w:style w:type="character" w:customStyle="1" w:styleId="HeaderChar">
+    <w:name w:val="Header Char"/>
+    <w:basedOn w:val="DefaultParagraphFont"/>
+    <w:link w:val="Header"/>
+    <w:uiPriority w:val="99"/>
+    <w:rsid w:val="00784D4C"/>
+    <w:rPr>
+      <w:rFonts w:ascii="Times New Roman" w:hAnsi="Times New Roman"/>
+      <w:sz w:val="24"/>
+    </w:rPr>
+  </w:style>
+  <w:style w:type="paragraph" w:styleId="Footer">
+    <w:name w:val="footer"/>
+    <w:basedOn w:val="Normal"/>
+    <w:link w:val="FooterChar"/>
+    <w:uiPriority w:val="99"/>
+    <w:unhideWhenUsed/>
+    <w:rsid w:val="00784D4C"/>
+    <w:pPr>
+      <w:tabs>
+        <w:tab w:val="center" w:pos="4680"/>
+        <w:tab w:val="right" w:pos="9360"/>
+      </w:tabs>
+      <w:spacing w:after="0"/>
+    </w:pPr>
+  </w:style>
+  <w:style w:type="character" w:customStyle="1" w:styleId="FooterChar">
+    <w:name w:val="Footer Char"/>
+    <w:basedOn w:val="DefaultParagraphFont"/>
+    <w:link w:val="Footer"/>
+    <w:uiPriority w:val="99"/>
+    <w:rsid w:val="00784D4C"/>
+    <w:rPr>
+      <w:rFonts w:ascii="Times New Roman" w:hAnsi="Times New Roman"/>
+      <w:sz w:val="24"/>
+    </w:rPr>
+  </w:style>
 </w:styles>
 </file>
 

</xml_diff>